<commit_message>
Fix checking memory command
</commit_message>
<xml_diff>
--- a/109年度結轉歸零說明文件/年度結轉備份說明109年底.docx
+++ b/109年度結轉歸零說明文件/年度結轉備份說明109年底.docx
@@ -1,6 +1,6 @@
 
 <file path=word/document.xml><?xml version="1.0" encoding="utf-8"?>
-<w:document xmlns:wpc="http://schemas.microsoft.com/office/word/2010/wordprocessingCanvas" xmlns:mc="http://schemas.openxmlformats.org/markup-compatibility/2006" xmlns:o="urn:schemas-microsoft-com:office:office" xmlns:r="http://schemas.openxmlformats.org/officeDocument/2006/relationships" xmlns:m="http://schemas.openxmlformats.org/officeDocument/2006/math" xmlns:v="urn:schemas-microsoft-com:vml" xmlns:wp14="http://schemas.microsoft.com/office/word/2010/wordprocessingDrawing" xmlns:wp="http://schemas.openxmlformats.org/drawingml/2006/wordprocessingDrawing" xmlns:w10="urn:schemas-microsoft-com:office:word" xmlns:w="http://schemas.openxmlformats.org/wordprocessingml/2006/main" xmlns:w14="http://schemas.microsoft.com/office/word/2010/wordml" xmlns:wpg="http://schemas.microsoft.com/office/word/2010/wordprocessingGroup" xmlns:wpi="http://schemas.microsoft.com/office/word/2010/wordprocessingInk" xmlns:wne="http://schemas.microsoft.com/office/word/2006/wordml" xmlns:wps="http://schemas.microsoft.com/office/word/2010/wordprocessingShape" mc:Ignorable="w14 wp14">
+<w:document xmlns:wpc="http://schemas.microsoft.com/office/word/2010/wordprocessingCanvas" xmlns:cx="http://schemas.microsoft.com/office/drawing/2014/chartex" xmlns:cx1="http://schemas.microsoft.com/office/drawing/2015/9/8/chartex" xmlns:cx2="http://schemas.microsoft.com/office/drawing/2015/10/21/chartex" xmlns:cx3="http://schemas.microsoft.com/office/drawing/2016/5/9/chartex" xmlns:cx4="http://schemas.microsoft.com/office/drawing/2016/5/10/chartex" xmlns:cx5="http://schemas.microsoft.com/office/drawing/2016/5/11/chartex" xmlns:cx6="http://schemas.microsoft.com/office/drawing/2016/5/12/chartex" xmlns:cx7="http://schemas.microsoft.com/office/drawing/2016/5/13/chartex" xmlns:cx8="http://schemas.microsoft.com/office/drawing/2016/5/14/chartex" xmlns:mc="http://schemas.openxmlformats.org/markup-compatibility/2006" xmlns:aink="http://schemas.microsoft.com/office/drawing/2016/ink" xmlns:am3d="http://schemas.microsoft.com/office/drawing/2017/model3d" xmlns:o="urn:schemas-microsoft-com:office:office" xmlns:r="http://schemas.openxmlformats.org/officeDocument/2006/relationships" xmlns:m="http://schemas.openxmlformats.org/officeDocument/2006/math" xmlns:v="urn:schemas-microsoft-com:vml" xmlns:wp14="http://schemas.microsoft.com/office/word/2010/wordprocessingDrawing" xmlns:wp="http://schemas.openxmlformats.org/drawingml/2006/wordprocessingDrawing" xmlns:w10="urn:schemas-microsoft-com:office:word" xmlns:w="http://schemas.openxmlformats.org/wordprocessingml/2006/main" xmlns:w14="http://schemas.microsoft.com/office/word/2010/wordml" xmlns:w15="http://schemas.microsoft.com/office/word/2012/wordml" xmlns:w16cex="http://schemas.microsoft.com/office/word/2018/wordml/cex" xmlns:w16cid="http://schemas.microsoft.com/office/word/2016/wordml/cid" xmlns:w16="http://schemas.microsoft.com/office/word/2018/wordml" xmlns:w16sdtdh="http://schemas.microsoft.com/office/word/2020/wordml/sdtdatahash" xmlns:w16se="http://schemas.microsoft.com/office/word/2015/wordml/symex" xmlns:wpg="http://schemas.microsoft.com/office/word/2010/wordprocessingGroup" xmlns:wpi="http://schemas.microsoft.com/office/word/2010/wordprocessingInk" xmlns:wne="http://schemas.microsoft.com/office/word/2006/wordml" xmlns:wps="http://schemas.microsoft.com/office/word/2010/wordprocessingShape" mc:Ignorable="w14 w15 w16se w16cid w16 w16cex w16sdtdh wp14">
   <w:body>
     <w:p>
       <w:r>
@@ -61,7 +61,7 @@
         <mc:AlternateContent>
           <mc:Choice Requires="wps">
             <w:drawing>
-              <wp:anchor distT="0" distB="0" distL="114300" distR="114300" simplePos="0" relativeHeight="251664384" behindDoc="0" locked="0" layoutInCell="1" allowOverlap="1" wp14:anchorId="570A6F7A" wp14:editId="46637E73">
+              <wp:anchor distT="0" distB="0" distL="114300" distR="114300" simplePos="0" relativeHeight="251664384" behindDoc="0" locked="0" layoutInCell="1" allowOverlap="1" wp14:anchorId="60BD5214" wp14:editId="5A02C0C6">
                 <wp:simplePos x="0" y="0"/>
                 <wp:positionH relativeFrom="column">
                   <wp:posOffset>3743554</wp:posOffset>
@@ -143,7 +143,7 @@
           </mc:Choice>
           <mc:Fallback>
             <w:pict>
-              <v:shapetype id="_x0000_t62" coordsize="21600,21600" o:spt="62" adj="1350,25920" path="m3600,qx,3600l0@8@12@24,0@9,,18000qy3600,21600l@6,21600@15@27@7,21600,18000,21600qx21600,18000l21600@9@18@30,21600@8,21600,3600qy18000,l@7,0@21@33@6,xe">
+              <v:shapetype w14:anchorId="60BD5214" id="_x0000_t62" coordsize="21600,21600" o:spt="62" adj="1350,25920" path="m3600,qx,3600l0@8@12@24,0@9,,18000qy3600,21600l@6,21600@15@27@7,21600,18000,21600qx21600,18000l21600@9@18@30,21600@8,21600,3600qy18000,l@7,0@21@33@6,xe">
                 <v:stroke joinstyle="miter"/>
                 <v:formulas>
                   <v:f eqn="sum 10800 0 #0"/>
@@ -225,32 +225,7 @@
         <w:rPr>
           <w:rFonts w:hint="eastAsia"/>
         </w:rPr>
-        <w:t xml:space="preserve"> </w:t>
-      </w:r>
-      <w:proofErr w:type="spellStart"/>
-      <w:r>
-        <w:rPr>
-          <w:rFonts w:hint="eastAsia"/>
-        </w:rPr>
-        <w:t>df</w:t>
-      </w:r>
-      <w:proofErr w:type="spellEnd"/>
-      <w:r>
-        <w:rPr>
-          <w:rFonts w:hint="eastAsia"/>
-        </w:rPr>
-        <w:t xml:space="preserve"> </w:t>
-      </w:r>
-      <w:proofErr w:type="gramStart"/>
-      <w:r>
-        <w:t>–</w:t>
-      </w:r>
-      <w:proofErr w:type="gramEnd"/>
-      <w:r>
-        <w:rPr>
-          <w:rFonts w:hint="eastAsia"/>
-        </w:rPr>
-        <w:t xml:space="preserve">k </w:t>
+        <w:t xml:space="preserve"> df </w:t>
       </w:r>
       <w:r>
         <w:rPr>
@@ -292,7 +267,7 @@
         <mc:AlternateContent>
           <mc:Choice Requires="wps">
             <w:drawing>
-              <wp:anchor distT="0" distB="0" distL="114300" distR="114300" simplePos="0" relativeHeight="251668480" behindDoc="0" locked="0" layoutInCell="1" allowOverlap="1" wp14:anchorId="58F90A9A" wp14:editId="65189D0B">
+              <wp:anchor distT="0" distB="0" distL="114300" distR="114300" simplePos="0" relativeHeight="251668480" behindDoc="0" locked="0" layoutInCell="1" allowOverlap="1" wp14:anchorId="36AA6145" wp14:editId="416258C7">
                 <wp:simplePos x="0" y="0"/>
                 <wp:positionH relativeFrom="column">
                   <wp:posOffset>5133442</wp:posOffset>
@@ -383,7 +358,7 @@
           </mc:Choice>
           <mc:Fallback>
             <w:pict>
-              <v:shape id="圓角矩形圖說文字 8" o:spid="_x0000_s1027" type="#_x0000_t62" style="position:absolute;margin-left:404.2pt;margin-top:113.2pt;width:99.05pt;height:42pt;z-index:251668480;visibility:visible;mso-wrap-style:square;mso-width-percent:0;mso-height-percent:0;mso-wrap-distance-left:9pt;mso-wrap-distance-top:0;mso-wrap-distance-right:9pt;mso-wrap-distance-bottom:0;mso-position-horizontal:absolute;mso-position-horizontal-relative:text;mso-position-vertical:absolute;mso-position-vertical-relative:text;mso-width-percent:0;mso-height-percent:0;mso-width-relative:margin;mso-height-relative:margin;v-text-anchor:middle" o:gfxdata="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" adj="-2289,3626" fillcolor="white [3201]" strokecolor="#f79646 [3209]" strokeweight="2pt">
+              <v:shape w14:anchorId="36AA6145" id="圓角矩形圖說文字 8" o:spid="_x0000_s1027" type="#_x0000_t62" style="position:absolute;margin-left:404.2pt;margin-top:113.2pt;width:99.05pt;height:42pt;z-index:251668480;visibility:visible;mso-wrap-style:square;mso-width-percent:0;mso-height-percent:0;mso-wrap-distance-left:9pt;mso-wrap-distance-top:0;mso-wrap-distance-right:9pt;mso-wrap-distance-bottom:0;mso-position-horizontal:absolute;mso-position-horizontal-relative:text;mso-position-vertical:absolute;mso-position-vertical-relative:text;mso-width-percent:0;mso-height-percent:0;mso-width-relative:margin;mso-height-relative:margin;v-text-anchor:middle" o:gfxdata="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" adj="-2289,3626" fillcolor="white [3201]" strokecolor="#f79646 [3209]" strokeweight="2pt">
                 <v:textbox>
                   <w:txbxContent>
                     <w:p>
@@ -424,7 +399,7 @@
         <mc:AlternateContent>
           <mc:Choice Requires="wps">
             <w:drawing>
-              <wp:anchor distT="0" distB="0" distL="114300" distR="114300" simplePos="0" relativeHeight="251666432" behindDoc="0" locked="0" layoutInCell="1" allowOverlap="1" wp14:anchorId="6DF8AD8E" wp14:editId="78271FF6">
+              <wp:anchor distT="0" distB="0" distL="114300" distR="114300" simplePos="0" relativeHeight="251666432" behindDoc="0" locked="0" layoutInCell="1" allowOverlap="1" wp14:anchorId="74F4936C" wp14:editId="65C87ADC">
                 <wp:simplePos x="0" y="0"/>
                 <wp:positionH relativeFrom="column">
                   <wp:posOffset>5146040</wp:posOffset>
@@ -500,7 +475,7 @@
           </mc:Choice>
           <mc:Fallback>
             <w:pict>
-              <v:shape id="圓角矩形圖說文字 7" o:spid="_x0000_s1028" type="#_x0000_t62" style="position:absolute;margin-left:405.2pt;margin-top:17.45pt;width:86.95pt;height:38pt;z-index:251666432;visibility:visible;mso-wrap-style:square;mso-width-percent:0;mso-wrap-distance-left:9pt;mso-wrap-distance-top:0;mso-wrap-distance-right:9pt;mso-wrap-distance-bottom:0;mso-position-horizontal:absolute;mso-position-horizontal-relative:text;mso-position-vertical:absolute;mso-position-vertical-relative:text;mso-width-percent:0;mso-width-relative:margin;v-text-anchor:middle" o:gfxdata="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" adj="-4407,20698" fillcolor="white [3201]" strokecolor="#f79646 [3209]" strokeweight="2pt">
+              <v:shape w14:anchorId="74F4936C" id="圓角矩形圖說文字 7" o:spid="_x0000_s1028" type="#_x0000_t62" style="position:absolute;margin-left:405.2pt;margin-top:17.45pt;width:86.95pt;height:38pt;z-index:251666432;visibility:visible;mso-wrap-style:square;mso-width-percent:0;mso-wrap-distance-left:9pt;mso-wrap-distance-top:0;mso-wrap-distance-right:9pt;mso-wrap-distance-bottom:0;mso-position-horizontal:absolute;mso-position-horizontal-relative:text;mso-position-vertical:absolute;mso-position-vertical-relative:text;mso-width-percent:0;mso-width-relative:margin;v-text-anchor:middle" o:gfxdata="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" adj="-4407,20698" fillcolor="white [3201]" strokecolor="#f79646 [3209]" strokeweight="2pt">
                 <v:textbox>
                   <w:txbxContent>
                     <w:p>
@@ -529,7 +504,7 @@
         <mc:AlternateContent>
           <mc:Choice Requires="wps">
             <w:drawing>
-              <wp:anchor distT="0" distB="0" distL="114300" distR="114300" simplePos="0" relativeHeight="251663360" behindDoc="0" locked="0" layoutInCell="1" allowOverlap="1" wp14:anchorId="1718D8E4" wp14:editId="2F45679D">
+              <wp:anchor distT="0" distB="0" distL="114300" distR="114300" simplePos="0" relativeHeight="251663360" behindDoc="0" locked="0" layoutInCell="1" allowOverlap="1" wp14:anchorId="571E4806" wp14:editId="3FBE02EB">
                 <wp:simplePos x="0" y="0"/>
                 <wp:positionH relativeFrom="column">
                   <wp:posOffset>-1829</wp:posOffset>
@@ -597,7 +572,7 @@
           </mc:Choice>
           <mc:Fallback>
             <w:pict>
-              <v:rect id="矩形 4" o:spid="_x0000_s1026" style="position:absolute;margin-left:-.15pt;margin-top:106.85pt;width:402.05pt;height:158.4pt;z-index:251663360;visibility:visible;mso-wrap-style:square;mso-width-percent:0;mso-height-percent:0;mso-wrap-distance-left:9pt;mso-wrap-distance-top:0;mso-wrap-distance-right:9pt;mso-wrap-distance-bottom:0;mso-position-horizontal:absolute;mso-position-horizontal-relative:text;mso-position-vertical:absolute;mso-position-vertical-relative:text;mso-width-percent:0;mso-height-percent:0;mso-width-relative:margin;mso-height-relative:margin;v-text-anchor:middle" o:gfxdata="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" filled="f" strokecolor="red" strokeweight="2pt"/>
+              <v:rect w14:anchorId="0547BF9F" id="矩形 4" o:spid="_x0000_s1026" style="position:absolute;margin-left:-.15pt;margin-top:106.85pt;width:402.05pt;height:158.4pt;z-index:251663360;visibility:visible;mso-wrap-style:square;mso-width-percent:0;mso-height-percent:0;mso-wrap-distance-left:9pt;mso-wrap-distance-top:0;mso-wrap-distance-right:9pt;mso-wrap-distance-bottom:0;mso-position-horizontal:absolute;mso-position-horizontal-relative:text;mso-position-vertical:absolute;mso-position-vertical-relative:text;mso-width-percent:0;mso-height-percent:0;mso-width-relative:margin;mso-height-relative:margin;v-text-anchor:middle" o:gfxdata="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" filled="f" strokecolor="red" strokeweight="2pt"/>
             </w:pict>
           </mc:Fallback>
         </mc:AlternateContent>
@@ -610,7 +585,7 @@
         <mc:AlternateContent>
           <mc:Choice Requires="wps">
             <w:drawing>
-              <wp:anchor distT="0" distB="0" distL="114300" distR="114300" simplePos="0" relativeHeight="251661312" behindDoc="0" locked="0" layoutInCell="1" allowOverlap="1" wp14:anchorId="598B7C9D" wp14:editId="5738829A">
+              <wp:anchor distT="0" distB="0" distL="114300" distR="114300" simplePos="0" relativeHeight="251661312" behindDoc="0" locked="0" layoutInCell="1" allowOverlap="1" wp14:anchorId="7782CB0F" wp14:editId="6FB4E88C">
                 <wp:simplePos x="0" y="0"/>
                 <wp:positionH relativeFrom="column">
                   <wp:posOffset>-1829</wp:posOffset>
@@ -678,7 +653,7 @@
           </mc:Choice>
           <mc:Fallback>
             <w:pict>
-              <v:rect id="矩形 3" o:spid="_x0000_s1026" style="position:absolute;margin-left:-.15pt;margin-top:56.75pt;width:402.05pt;height:50.1pt;z-index:251661312;visibility:visible;mso-wrap-style:square;mso-width-percent:0;mso-height-percent:0;mso-wrap-distance-left:9pt;mso-wrap-distance-top:0;mso-wrap-distance-right:9pt;mso-wrap-distance-bottom:0;mso-position-horizontal:absolute;mso-position-horizontal-relative:text;mso-position-vertical:absolute;mso-position-vertical-relative:text;mso-width-percent:0;mso-height-percent:0;mso-width-relative:margin;mso-height-relative:margin;v-text-anchor:middle" o:gfxdata="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" filled="f" strokecolor="red" strokeweight="2pt"/>
+              <v:rect w14:anchorId="15B12185" id="矩形 3" o:spid="_x0000_s1026" style="position:absolute;margin-left:-.15pt;margin-top:56.75pt;width:402.05pt;height:50.1pt;z-index:251661312;visibility:visible;mso-wrap-style:square;mso-width-percent:0;mso-height-percent:0;mso-wrap-distance-left:9pt;mso-wrap-distance-top:0;mso-wrap-distance-right:9pt;mso-wrap-distance-bottom:0;mso-position-horizontal:absolute;mso-position-horizontal-relative:text;mso-position-vertical:absolute;mso-position-vertical-relative:text;mso-width-percent:0;mso-height-percent:0;mso-width-relative:margin;mso-height-relative:margin;v-text-anchor:middle" o:gfxdata="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" filled="f" strokecolor="red" strokeweight="2pt"/>
             </w:pict>
           </mc:Fallback>
         </mc:AlternateContent>
@@ -691,7 +666,7 @@
         <mc:AlternateContent>
           <mc:Choice Requires="wps">
             <w:drawing>
-              <wp:anchor distT="0" distB="0" distL="114300" distR="114300" simplePos="0" relativeHeight="251659264" behindDoc="0" locked="0" layoutInCell="1" allowOverlap="1" wp14:anchorId="0CCC3446" wp14:editId="10FE1C8D">
+              <wp:anchor distT="0" distB="0" distL="114300" distR="114300" simplePos="0" relativeHeight="251659264" behindDoc="0" locked="0" layoutInCell="1" allowOverlap="1" wp14:anchorId="0A4A247F" wp14:editId="5966C353">
                 <wp:simplePos x="0" y="0"/>
                 <wp:positionH relativeFrom="column">
                   <wp:posOffset>-1829</wp:posOffset>
@@ -753,7 +728,7 @@
           </mc:Choice>
           <mc:Fallback>
             <w:pict>
-              <v:rect id="矩形 2" o:spid="_x0000_s1026" style="position:absolute;margin-left:-.15pt;margin-top:26.8pt;width:278.2pt;height:29.95pt;z-index:251659264;visibility:visible;mso-wrap-style:square;mso-wrap-distance-left:9pt;mso-wrap-distance-top:0;mso-wrap-distance-right:9pt;mso-wrap-distance-bottom:0;mso-position-horizontal:absolute;mso-position-horizontal-relative:text;mso-position-vertical:absolute;mso-position-vertical-relative:text;v-text-anchor:middle" o:gfxdata="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" filled="f" strokecolor="red" strokeweight="2pt"/>
+              <v:rect w14:anchorId="54317753" id="矩形 2" o:spid="_x0000_s1026" style="position:absolute;margin-left:-.15pt;margin-top:26.8pt;width:278.2pt;height:29.95pt;z-index:251659264;visibility:visible;mso-wrap-style:square;mso-wrap-distance-left:9pt;mso-wrap-distance-top:0;mso-wrap-distance-right:9pt;mso-wrap-distance-bottom:0;mso-position-horizontal:absolute;mso-position-horizontal-relative:text;mso-position-vertical:absolute;mso-position-vertical-relative:text;v-text-anchor:middle" o:gfxdata="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" filled="f" strokecolor="red" strokeweight="2pt"/>
             </w:pict>
           </mc:Fallback>
         </mc:AlternateContent>
@@ -764,7 +739,7 @@
           <w:noProof/>
         </w:rPr>
         <w:drawing>
-          <wp:inline distT="0" distB="0" distL="0" distR="0">
+          <wp:inline distT="0" distB="0" distL="0" distR="0" wp14:anchorId="566020EA" wp14:editId="40DBA213">
             <wp:extent cx="5266690" cy="3665220"/>
             <wp:effectExtent l="0" t="0" r="0" b="0"/>
             <wp:docPr id="1" name="圖片 1" descr="E:\test2016-12-15-上午 11.55.36.jpg"/>
@@ -781,7 +756,7 @@
                     </pic:cNvPicPr>
                   </pic:nvPicPr>
                   <pic:blipFill>
-                    <a:blip r:embed="rId7">
+                    <a:blip r:embed="rId6">
                       <a:extLst>
                         <a:ext uri="{28A0092B-C50C-407E-A947-70E740481C1C}">
                           <a14:useLocalDpi xmlns:a14="http://schemas.microsoft.com/office/drawing/2010/main" val="0"/>
@@ -812,8 +787,6 @@
           </wp:inline>
         </w:drawing>
       </w:r>
-      <w:bookmarkStart w:id="0" w:name="_GoBack"/>
-      <w:bookmarkEnd w:id="0"/>
     </w:p>
     <w:p/>
     <w:p>
@@ -827,23 +800,7 @@
           <w:rFonts w:hint="eastAsia"/>
           <w:sz w:val="18"/>
         </w:rPr>
-        <w:t>代碼</w:t>
-      </w:r>
-      <w:proofErr w:type="gramStart"/>
-      <w:r>
-        <w:rPr>
-          <w:rFonts w:hint="eastAsia"/>
-          <w:sz w:val="18"/>
-        </w:rPr>
-        <w:t>檔</w:t>
-      </w:r>
-      <w:proofErr w:type="gramEnd"/>
-      <w:r>
-        <w:rPr>
-          <w:rFonts w:hint="eastAsia"/>
-          <w:sz w:val="18"/>
-        </w:rPr>
-        <w:t>資料</w:t>
+        <w:t>代碼檔資料</w:t>
       </w:r>
     </w:p>
     <w:p>
@@ -852,21 +809,11 @@
           <w:sz w:val="18"/>
         </w:rPr>
       </w:pPr>
-      <w:proofErr w:type="spellStart"/>
-      <w:proofErr w:type="gramStart"/>
-      <w:r>
-        <w:rPr>
-          <w:sz w:val="18"/>
-        </w:rPr>
-        <w:t>exp</w:t>
-      </w:r>
-      <w:proofErr w:type="spellEnd"/>
-      <w:proofErr w:type="gramEnd"/>
-      <w:r>
-        <w:rPr>
-          <w:sz w:val="18"/>
-        </w:rPr>
-        <w:t xml:space="preserve"> </w:t>
+      <w:r>
+        <w:rPr>
+          <w:sz w:val="18"/>
+        </w:rPr>
+        <w:t xml:space="preserve">exp </w:t>
       </w:r>
       <w:proofErr w:type="spellStart"/>
       <w:r>
@@ -1043,21 +990,11 @@
           <w:sz w:val="18"/>
         </w:rPr>
       </w:pPr>
-      <w:proofErr w:type="spellStart"/>
-      <w:proofErr w:type="gramStart"/>
-      <w:r>
-        <w:rPr>
-          <w:sz w:val="18"/>
-        </w:rPr>
-        <w:t>exp</w:t>
-      </w:r>
-      <w:proofErr w:type="spellEnd"/>
-      <w:proofErr w:type="gramEnd"/>
-      <w:r>
-        <w:rPr>
-          <w:sz w:val="18"/>
-        </w:rPr>
-        <w:t xml:space="preserve"> </w:t>
+      <w:r>
+        <w:rPr>
+          <w:sz w:val="18"/>
+        </w:rPr>
+        <w:t xml:space="preserve">exp </w:t>
       </w:r>
       <w:proofErr w:type="spellStart"/>
       <w:r>
@@ -1192,21 +1129,11 @@
           <w:sz w:val="18"/>
         </w:rPr>
       </w:pPr>
-      <w:proofErr w:type="spellStart"/>
-      <w:proofErr w:type="gramStart"/>
-      <w:r>
-        <w:rPr>
-          <w:sz w:val="18"/>
-        </w:rPr>
-        <w:t>exp</w:t>
-      </w:r>
-      <w:proofErr w:type="spellEnd"/>
-      <w:proofErr w:type="gramEnd"/>
-      <w:r>
-        <w:rPr>
-          <w:sz w:val="18"/>
-        </w:rPr>
-        <w:t xml:space="preserve"> </w:t>
+      <w:r>
+        <w:rPr>
+          <w:sz w:val="18"/>
+        </w:rPr>
+        <w:t xml:space="preserve">exp </w:t>
       </w:r>
       <w:proofErr w:type="spellStart"/>
       <w:r>
@@ -1355,21 +1282,11 @@
           <w:sz w:val="18"/>
         </w:rPr>
       </w:pPr>
-      <w:proofErr w:type="spellStart"/>
-      <w:proofErr w:type="gramStart"/>
-      <w:r>
-        <w:rPr>
-          <w:sz w:val="18"/>
-        </w:rPr>
-        <w:t>exp</w:t>
-      </w:r>
-      <w:proofErr w:type="spellEnd"/>
-      <w:proofErr w:type="gramEnd"/>
-      <w:r>
-        <w:rPr>
-          <w:sz w:val="18"/>
-        </w:rPr>
-        <w:t xml:space="preserve"> </w:t>
+      <w:r>
+        <w:rPr>
+          <w:sz w:val="18"/>
+        </w:rPr>
+        <w:t xml:space="preserve">exp </w:t>
       </w:r>
       <w:proofErr w:type="spellStart"/>
       <w:r>
@@ -1511,21 +1428,11 @@
           <w:sz w:val="18"/>
         </w:rPr>
       </w:pPr>
-      <w:proofErr w:type="spellStart"/>
-      <w:proofErr w:type="gramStart"/>
-      <w:r>
-        <w:rPr>
-          <w:sz w:val="18"/>
-        </w:rPr>
-        <w:t>exp</w:t>
-      </w:r>
-      <w:proofErr w:type="spellEnd"/>
-      <w:proofErr w:type="gramEnd"/>
-      <w:r>
-        <w:rPr>
-          <w:sz w:val="18"/>
-        </w:rPr>
-        <w:t xml:space="preserve"> </w:t>
+      <w:r>
+        <w:rPr>
+          <w:sz w:val="18"/>
+        </w:rPr>
+        <w:t xml:space="preserve">exp </w:t>
       </w:r>
       <w:proofErr w:type="spellStart"/>
       <w:r>
@@ -1674,21 +1581,11 @@
           <w:sz w:val="18"/>
         </w:rPr>
       </w:pPr>
-      <w:proofErr w:type="spellStart"/>
-      <w:proofErr w:type="gramStart"/>
-      <w:r>
-        <w:rPr>
-          <w:sz w:val="18"/>
-        </w:rPr>
-        <w:t>exp</w:t>
-      </w:r>
-      <w:proofErr w:type="spellEnd"/>
-      <w:proofErr w:type="gramEnd"/>
-      <w:r>
-        <w:rPr>
-          <w:sz w:val="18"/>
-        </w:rPr>
-        <w:t xml:space="preserve"> </w:t>
+      <w:r>
+        <w:rPr>
+          <w:sz w:val="18"/>
+        </w:rPr>
+        <w:t xml:space="preserve">exp </w:t>
       </w:r>
       <w:proofErr w:type="spellStart"/>
       <w:r>
@@ -1842,21 +1739,11 @@
           <w:sz w:val="18"/>
         </w:rPr>
       </w:pPr>
-      <w:proofErr w:type="spellStart"/>
-      <w:proofErr w:type="gramStart"/>
-      <w:r>
-        <w:rPr>
-          <w:sz w:val="18"/>
-        </w:rPr>
-        <w:t>exp</w:t>
-      </w:r>
-      <w:proofErr w:type="spellEnd"/>
-      <w:proofErr w:type="gramEnd"/>
-      <w:r>
-        <w:rPr>
-          <w:sz w:val="18"/>
-        </w:rPr>
-        <w:t xml:space="preserve"> </w:t>
+      <w:r>
+        <w:rPr>
+          <w:sz w:val="18"/>
+        </w:rPr>
+        <w:t xml:space="preserve">exp </w:t>
       </w:r>
       <w:proofErr w:type="spellStart"/>
       <w:r>
@@ -1984,21 +1871,11 @@
           <w:sz w:val="18"/>
         </w:rPr>
       </w:pPr>
-      <w:proofErr w:type="spellStart"/>
-      <w:proofErr w:type="gramStart"/>
-      <w:r>
-        <w:rPr>
-          <w:sz w:val="18"/>
-        </w:rPr>
-        <w:t>exp</w:t>
-      </w:r>
-      <w:proofErr w:type="spellEnd"/>
-      <w:proofErr w:type="gramEnd"/>
-      <w:r>
-        <w:rPr>
-          <w:sz w:val="18"/>
-        </w:rPr>
-        <w:t xml:space="preserve"> </w:t>
+      <w:r>
+        <w:rPr>
+          <w:sz w:val="18"/>
+        </w:rPr>
+        <w:t xml:space="preserve">exp </w:t>
       </w:r>
       <w:proofErr w:type="spellStart"/>
       <w:r>
@@ -2118,7 +1995,7 @@
 </file>
 
 <file path=word/endnotes.xml><?xml version="1.0" encoding="utf-8"?>
-<w:endnotes xmlns:wpc="http://schemas.microsoft.com/office/word/2010/wordprocessingCanvas" xmlns:mc="http://schemas.openxmlformats.org/markup-compatibility/2006" xmlns:o="urn:schemas-microsoft-com:office:office" xmlns:r="http://schemas.openxmlformats.org/officeDocument/2006/relationships" xmlns:m="http://schemas.openxmlformats.org/officeDocument/2006/math" xmlns:v="urn:schemas-microsoft-com:vml" xmlns:wp14="http://schemas.microsoft.com/office/word/2010/wordprocessingDrawing" xmlns:wp="http://schemas.openxmlformats.org/drawingml/2006/wordprocessingDrawing" xmlns:w10="urn:schemas-microsoft-com:office:word" xmlns:w="http://schemas.openxmlformats.org/wordprocessingml/2006/main" xmlns:w14="http://schemas.microsoft.com/office/word/2010/wordml" xmlns:wpg="http://schemas.microsoft.com/office/word/2010/wordprocessingGroup" xmlns:wpi="http://schemas.microsoft.com/office/word/2010/wordprocessingInk" xmlns:wne="http://schemas.microsoft.com/office/word/2006/wordml" xmlns:wps="http://schemas.microsoft.com/office/word/2010/wordprocessingShape" mc:Ignorable="w14 wp14">
+<w:endnotes xmlns:wpc="http://schemas.microsoft.com/office/word/2010/wordprocessingCanvas" xmlns:cx="http://schemas.microsoft.com/office/drawing/2014/chartex" xmlns:cx1="http://schemas.microsoft.com/office/drawing/2015/9/8/chartex" xmlns:cx2="http://schemas.microsoft.com/office/drawing/2015/10/21/chartex" xmlns:cx3="http://schemas.microsoft.com/office/drawing/2016/5/9/chartex" xmlns:cx4="http://schemas.microsoft.com/office/drawing/2016/5/10/chartex" xmlns:cx5="http://schemas.microsoft.com/office/drawing/2016/5/11/chartex" xmlns:cx6="http://schemas.microsoft.com/office/drawing/2016/5/12/chartex" xmlns:cx7="http://schemas.microsoft.com/office/drawing/2016/5/13/chartex" xmlns:cx8="http://schemas.microsoft.com/office/drawing/2016/5/14/chartex" xmlns:mc="http://schemas.openxmlformats.org/markup-compatibility/2006" xmlns:aink="http://schemas.microsoft.com/office/drawing/2016/ink" xmlns:am3d="http://schemas.microsoft.com/office/drawing/2017/model3d" xmlns:o="urn:schemas-microsoft-com:office:office" xmlns:r="http://schemas.openxmlformats.org/officeDocument/2006/relationships" xmlns:m="http://schemas.openxmlformats.org/officeDocument/2006/math" xmlns:v="urn:schemas-microsoft-com:vml" xmlns:wp14="http://schemas.microsoft.com/office/word/2010/wordprocessingDrawing" xmlns:wp="http://schemas.openxmlformats.org/drawingml/2006/wordprocessingDrawing" xmlns:w10="urn:schemas-microsoft-com:office:word" xmlns:w="http://schemas.openxmlformats.org/wordprocessingml/2006/main" xmlns:w14="http://schemas.microsoft.com/office/word/2010/wordml" xmlns:w15="http://schemas.microsoft.com/office/word/2012/wordml" xmlns:w16cex="http://schemas.microsoft.com/office/word/2018/wordml/cex" xmlns:w16cid="http://schemas.microsoft.com/office/word/2016/wordml/cid" xmlns:w16="http://schemas.microsoft.com/office/word/2018/wordml" xmlns:w16sdtdh="http://schemas.microsoft.com/office/word/2020/wordml/sdtdatahash" xmlns:w16se="http://schemas.microsoft.com/office/word/2015/wordml/symex" xmlns:wpg="http://schemas.microsoft.com/office/word/2010/wordprocessingGroup" xmlns:wpi="http://schemas.microsoft.com/office/word/2010/wordprocessingInk" xmlns:wne="http://schemas.microsoft.com/office/word/2006/wordml" xmlns:wps="http://schemas.microsoft.com/office/word/2010/wordprocessingShape" mc:Ignorable="w14 w15 w16se w16cid w16 w16cex w16sdtdh wp14">
   <w:endnote w:type="separator" w:id="-1">
     <w:p>
       <w:r>
@@ -2137,7 +2014,7 @@
 </file>
 
 <file path=word/footnotes.xml><?xml version="1.0" encoding="utf-8"?>
-<w:footnotes xmlns:wpc="http://schemas.microsoft.com/office/word/2010/wordprocessingCanvas" xmlns:mc="http://schemas.openxmlformats.org/markup-compatibility/2006" xmlns:o="urn:schemas-microsoft-com:office:office" xmlns:r="http://schemas.openxmlformats.org/officeDocument/2006/relationships" xmlns:m="http://schemas.openxmlformats.org/officeDocument/2006/math" xmlns:v="urn:schemas-microsoft-com:vml" xmlns:wp14="http://schemas.microsoft.com/office/word/2010/wordprocessingDrawing" xmlns:wp="http://schemas.openxmlformats.org/drawingml/2006/wordprocessingDrawing" xmlns:w10="urn:schemas-microsoft-com:office:word" xmlns:w="http://schemas.openxmlformats.org/wordprocessingml/2006/main" xmlns:w14="http://schemas.microsoft.com/office/word/2010/wordml" xmlns:wpg="http://schemas.microsoft.com/office/word/2010/wordprocessingGroup" xmlns:wpi="http://schemas.microsoft.com/office/word/2010/wordprocessingInk" xmlns:wne="http://schemas.microsoft.com/office/word/2006/wordml" xmlns:wps="http://schemas.microsoft.com/office/word/2010/wordprocessingShape" mc:Ignorable="w14 wp14">
+<w:footnotes xmlns:wpc="http://schemas.microsoft.com/office/word/2010/wordprocessingCanvas" xmlns:cx="http://schemas.microsoft.com/office/drawing/2014/chartex" xmlns:cx1="http://schemas.microsoft.com/office/drawing/2015/9/8/chartex" xmlns:cx2="http://schemas.microsoft.com/office/drawing/2015/10/21/chartex" xmlns:cx3="http://schemas.microsoft.com/office/drawing/2016/5/9/chartex" xmlns:cx4="http://schemas.microsoft.com/office/drawing/2016/5/10/chartex" xmlns:cx5="http://schemas.microsoft.com/office/drawing/2016/5/11/chartex" xmlns:cx6="http://schemas.microsoft.com/office/drawing/2016/5/12/chartex" xmlns:cx7="http://schemas.microsoft.com/office/drawing/2016/5/13/chartex" xmlns:cx8="http://schemas.microsoft.com/office/drawing/2016/5/14/chartex" xmlns:mc="http://schemas.openxmlformats.org/markup-compatibility/2006" xmlns:aink="http://schemas.microsoft.com/office/drawing/2016/ink" xmlns:am3d="http://schemas.microsoft.com/office/drawing/2017/model3d" xmlns:o="urn:schemas-microsoft-com:office:office" xmlns:r="http://schemas.openxmlformats.org/officeDocument/2006/relationships" xmlns:m="http://schemas.openxmlformats.org/officeDocument/2006/math" xmlns:v="urn:schemas-microsoft-com:vml" xmlns:wp14="http://schemas.microsoft.com/office/word/2010/wordprocessingDrawing" xmlns:wp="http://schemas.openxmlformats.org/drawingml/2006/wordprocessingDrawing" xmlns:w10="urn:schemas-microsoft-com:office:word" xmlns:w="http://schemas.openxmlformats.org/wordprocessingml/2006/main" xmlns:w14="http://schemas.microsoft.com/office/word/2010/wordml" xmlns:w15="http://schemas.microsoft.com/office/word/2012/wordml" xmlns:w16cex="http://schemas.microsoft.com/office/word/2018/wordml/cex" xmlns:w16cid="http://schemas.microsoft.com/office/word/2016/wordml/cid" xmlns:w16="http://schemas.microsoft.com/office/word/2018/wordml" xmlns:w16sdtdh="http://schemas.microsoft.com/office/word/2020/wordml/sdtdatahash" xmlns:w16se="http://schemas.microsoft.com/office/word/2015/wordml/symex" xmlns:wpg="http://schemas.microsoft.com/office/word/2010/wordprocessingGroup" xmlns:wpi="http://schemas.microsoft.com/office/word/2010/wordprocessingInk" xmlns:wne="http://schemas.microsoft.com/office/word/2006/wordml" xmlns:wps="http://schemas.microsoft.com/office/word/2010/wordprocessingShape" mc:Ignorable="w14 w15 w16se w16cid w16 w16cex w16sdtdh wp14">
   <w:footnote w:type="separator" w:id="-1">
     <w:p>
       <w:r>
@@ -2156,7 +2033,7 @@
 </file>
 
 <file path=word/styles.xml><?xml version="1.0" encoding="utf-8"?>
-<w:styles xmlns:mc="http://schemas.openxmlformats.org/markup-compatibility/2006" xmlns:r="http://schemas.openxmlformats.org/officeDocument/2006/relationships" xmlns:w="http://schemas.openxmlformats.org/wordprocessingml/2006/main" xmlns:w14="http://schemas.microsoft.com/office/word/2010/wordml" mc:Ignorable="w14">
+<w:styles xmlns:mc="http://schemas.openxmlformats.org/markup-compatibility/2006" xmlns:r="http://schemas.openxmlformats.org/officeDocument/2006/relationships" xmlns:w="http://schemas.openxmlformats.org/wordprocessingml/2006/main" xmlns:w14="http://schemas.microsoft.com/office/word/2010/wordml" xmlns:w15="http://schemas.microsoft.com/office/word/2012/wordml" xmlns:w16cex="http://schemas.microsoft.com/office/word/2018/wordml/cex" xmlns:w16cid="http://schemas.microsoft.com/office/word/2016/wordml/cid" xmlns:w16="http://schemas.microsoft.com/office/word/2018/wordml" xmlns:w16sdtdh="http://schemas.microsoft.com/office/word/2020/wordml/sdtdatahash" xmlns:w16se="http://schemas.microsoft.com/office/word/2015/wordml/symex" mc:Ignorable="w14 w15 w16se w16cid w16 w16cex w16sdtdh">
   <w:docDefaults>
     <w:rPrDefault>
       <w:rPr>
@@ -2166,7 +2043,7 @@
     </w:rPrDefault>
     <w:pPrDefault/>
   </w:docDefaults>
-  <w:latentStyles w:defLockedState="0" w:defUIPriority="0" w:defSemiHidden="0" w:defUnhideWhenUsed="0" w:defQFormat="0" w:count="267">
+  <w:latentStyles w:defLockedState="0" w:defUIPriority="0" w:defSemiHidden="0" w:defUnhideWhenUsed="0" w:defQFormat="0" w:count="376">
     <w:lsdException w:name="Normal" w:qFormat="1"/>
     <w:lsdException w:name="heading 1" w:qFormat="1"/>
     <w:lsdException w:name="heading 2" w:semiHidden="1" w:unhideWhenUsed="1" w:qFormat="1"/>
@@ -2177,11 +2054,140 @@
     <w:lsdException w:name="heading 7" w:semiHidden="1" w:unhideWhenUsed="1" w:qFormat="1"/>
     <w:lsdException w:name="heading 8" w:semiHidden="1" w:unhideWhenUsed="1" w:qFormat="1"/>
     <w:lsdException w:name="heading 9" w:semiHidden="1" w:unhideWhenUsed="1" w:qFormat="1"/>
+    <w:lsdException w:name="index 1" w:semiHidden="1" w:unhideWhenUsed="1"/>
+    <w:lsdException w:name="index 2" w:semiHidden="1" w:unhideWhenUsed="1"/>
+    <w:lsdException w:name="index 3" w:semiHidden="1" w:unhideWhenUsed="1"/>
+    <w:lsdException w:name="index 4" w:semiHidden="1" w:unhideWhenUsed="1"/>
+    <w:lsdException w:name="index 5" w:semiHidden="1" w:unhideWhenUsed="1"/>
+    <w:lsdException w:name="index 6" w:semiHidden="1" w:unhideWhenUsed="1"/>
+    <w:lsdException w:name="index 7" w:semiHidden="1" w:unhideWhenUsed="1"/>
+    <w:lsdException w:name="index 8" w:semiHidden="1" w:unhideWhenUsed="1"/>
+    <w:lsdException w:name="index 9" w:semiHidden="1" w:unhideWhenUsed="1"/>
+    <w:lsdException w:name="toc 1" w:semiHidden="1" w:unhideWhenUsed="1"/>
+    <w:lsdException w:name="toc 2" w:semiHidden="1" w:unhideWhenUsed="1"/>
+    <w:lsdException w:name="toc 3" w:semiHidden="1" w:unhideWhenUsed="1"/>
+    <w:lsdException w:name="toc 4" w:semiHidden="1" w:unhideWhenUsed="1"/>
+    <w:lsdException w:name="toc 5" w:semiHidden="1" w:unhideWhenUsed="1"/>
+    <w:lsdException w:name="toc 6" w:semiHidden="1" w:unhideWhenUsed="1"/>
+    <w:lsdException w:name="toc 7" w:semiHidden="1" w:unhideWhenUsed="1"/>
+    <w:lsdException w:name="toc 8" w:semiHidden="1" w:unhideWhenUsed="1"/>
+    <w:lsdException w:name="toc 9" w:semiHidden="1" w:unhideWhenUsed="1"/>
+    <w:lsdException w:name="Normal Indent" w:semiHidden="1" w:unhideWhenUsed="1"/>
+    <w:lsdException w:name="footnote text" w:semiHidden="1" w:unhideWhenUsed="1"/>
+    <w:lsdException w:name="annotation text" w:semiHidden="1" w:unhideWhenUsed="1"/>
+    <w:lsdException w:name="header" w:semiHidden="1" w:unhideWhenUsed="1"/>
+    <w:lsdException w:name="footer" w:semiHidden="1" w:unhideWhenUsed="1"/>
+    <w:lsdException w:name="index heading" w:semiHidden="1" w:unhideWhenUsed="1"/>
     <w:lsdException w:name="caption" w:semiHidden="1" w:unhideWhenUsed="1" w:qFormat="1"/>
+    <w:lsdException w:name="table of figures" w:semiHidden="1" w:unhideWhenUsed="1"/>
+    <w:lsdException w:name="envelope address" w:semiHidden="1" w:unhideWhenUsed="1"/>
+    <w:lsdException w:name="envelope return" w:semiHidden="1" w:unhideWhenUsed="1"/>
+    <w:lsdException w:name="footnote reference" w:semiHidden="1" w:unhideWhenUsed="1"/>
+    <w:lsdException w:name="annotation reference" w:semiHidden="1" w:unhideWhenUsed="1"/>
+    <w:lsdException w:name="line number" w:semiHidden="1" w:unhideWhenUsed="1"/>
+    <w:lsdException w:name="page number" w:semiHidden="1" w:unhideWhenUsed="1"/>
+    <w:lsdException w:name="endnote reference" w:semiHidden="1" w:unhideWhenUsed="1"/>
+    <w:lsdException w:name="endnote text" w:semiHidden="1" w:unhideWhenUsed="1"/>
+    <w:lsdException w:name="macro" w:semiHidden="1" w:unhideWhenUsed="1"/>
+    <w:lsdException w:name="toa heading" w:semiHidden="1" w:unhideWhenUsed="1"/>
+    <w:lsdException w:name="List Number" w:semiHidden="1" w:unhideWhenUsed="1"/>
+    <w:lsdException w:name="List 2" w:semiHidden="1" w:unhideWhenUsed="1"/>
+    <w:lsdException w:name="List 3" w:semiHidden="1" w:unhideWhenUsed="1"/>
+    <w:lsdException w:name="List 4" w:semiHidden="1" w:unhideWhenUsed="1"/>
+    <w:lsdException w:name="List 5" w:semiHidden="1" w:unhideWhenUsed="1"/>
+    <w:lsdException w:name="List Bullet 2" w:semiHidden="1" w:unhideWhenUsed="1"/>
+    <w:lsdException w:name="List Bullet 3" w:semiHidden="1" w:unhideWhenUsed="1"/>
+    <w:lsdException w:name="List Bullet 4" w:semiHidden="1" w:unhideWhenUsed="1"/>
+    <w:lsdException w:name="List Bullet 5" w:semiHidden="1" w:unhideWhenUsed="1"/>
+    <w:lsdException w:name="List Number 2" w:semiHidden="1" w:unhideWhenUsed="1"/>
+    <w:lsdException w:name="List Number 3" w:semiHidden="1" w:unhideWhenUsed="1"/>
+    <w:lsdException w:name="List Number 4" w:semiHidden="1" w:unhideWhenUsed="1"/>
+    <w:lsdException w:name="List Number 5" w:semiHidden="1" w:unhideWhenUsed="1"/>
     <w:lsdException w:name="Title" w:qFormat="1"/>
+    <w:lsdException w:name="Closing" w:semiHidden="1" w:unhideWhenUsed="1"/>
+    <w:lsdException w:name="Signature" w:semiHidden="1" w:unhideWhenUsed="1"/>
+    <w:lsdException w:name="Default Paragraph Font" w:semiHidden="1" w:unhideWhenUsed="1"/>
+    <w:lsdException w:name="Body Text" w:semiHidden="1" w:unhideWhenUsed="1"/>
+    <w:lsdException w:name="Body Text Indent" w:semiHidden="1" w:unhideWhenUsed="1"/>
+    <w:lsdException w:name="List Continue" w:semiHidden="1" w:unhideWhenUsed="1"/>
+    <w:lsdException w:name="Message Header" w:semiHidden="1" w:unhideWhenUsed="1"/>
     <w:lsdException w:name="Subtitle" w:qFormat="1"/>
+    <w:lsdException w:name="Salutation" w:semiHidden="1" w:unhideWhenUsed="1"/>
+    <w:lsdException w:name="Date" w:semiHidden="1" w:unhideWhenUsed="1"/>
+    <w:lsdException w:name="Body Text First Indent" w:semiHidden="1" w:unhideWhenUsed="1"/>
+    <w:lsdException w:name="Body Text First Indent 2" w:semiHidden="1" w:unhideWhenUsed="1"/>
+    <w:lsdException w:name="Note Heading" w:semiHidden="1" w:unhideWhenUsed="1"/>
+    <w:lsdException w:name="Body Text 2" w:semiHidden="1" w:unhideWhenUsed="1"/>
+    <w:lsdException w:name="Body Text 3" w:semiHidden="1" w:unhideWhenUsed="1"/>
+    <w:lsdException w:name="Body Text Indent 2" w:semiHidden="1" w:unhideWhenUsed="1"/>
+    <w:lsdException w:name="Body Text Indent 3" w:semiHidden="1" w:unhideWhenUsed="1"/>
+    <w:lsdException w:name="Block Text" w:semiHidden="1" w:unhideWhenUsed="1"/>
+    <w:lsdException w:name="Hyperlink" w:semiHidden="1" w:unhideWhenUsed="1"/>
+    <w:lsdException w:name="FollowedHyperlink" w:semiHidden="1" w:unhideWhenUsed="1"/>
     <w:lsdException w:name="Strong" w:qFormat="1"/>
     <w:lsdException w:name="Emphasis" w:qFormat="1"/>
+    <w:lsdException w:name="Document Map" w:semiHidden="1" w:unhideWhenUsed="1"/>
+    <w:lsdException w:name="Plain Text" w:semiHidden="1" w:unhideWhenUsed="1"/>
+    <w:lsdException w:name="E-mail Signature" w:semiHidden="1" w:unhideWhenUsed="1"/>
+    <w:lsdException w:name="HTML Top of Form" w:semiHidden="1" w:unhideWhenUsed="1"/>
+    <w:lsdException w:name="HTML Bottom of Form" w:semiHidden="1" w:unhideWhenUsed="1"/>
+    <w:lsdException w:name="Normal (Web)" w:semiHidden="1" w:unhideWhenUsed="1"/>
+    <w:lsdException w:name="HTML Acronym" w:semiHidden="1" w:unhideWhenUsed="1"/>
+    <w:lsdException w:name="HTML Address" w:semiHidden="1" w:unhideWhenUsed="1"/>
+    <w:lsdException w:name="HTML Cite" w:semiHidden="1" w:unhideWhenUsed="1"/>
+    <w:lsdException w:name="HTML Code" w:semiHidden="1" w:unhideWhenUsed="1"/>
+    <w:lsdException w:name="HTML Definition" w:semiHidden="1" w:unhideWhenUsed="1"/>
+    <w:lsdException w:name="HTML Keyboard" w:semiHidden="1" w:unhideWhenUsed="1"/>
+    <w:lsdException w:name="HTML Preformatted" w:semiHidden="1" w:unhideWhenUsed="1"/>
+    <w:lsdException w:name="HTML Sample" w:semiHidden="1" w:unhideWhenUsed="1"/>
+    <w:lsdException w:name="HTML Typewriter" w:semiHidden="1" w:unhideWhenUsed="1"/>
+    <w:lsdException w:name="HTML Variable" w:semiHidden="1" w:unhideWhenUsed="1"/>
+    <w:lsdException w:name="Normal Table" w:semiHidden="1" w:unhideWhenUsed="1"/>
+    <w:lsdException w:name="annotation subject" w:semiHidden="1" w:unhideWhenUsed="1"/>
+    <w:lsdException w:name="No List" w:semiHidden="1" w:unhideWhenUsed="1"/>
+    <w:lsdException w:name="Outline List 1" w:semiHidden="1" w:unhideWhenUsed="1"/>
+    <w:lsdException w:name="Outline List 2" w:semiHidden="1" w:unhideWhenUsed="1"/>
+    <w:lsdException w:name="Outline List 3" w:semiHidden="1" w:unhideWhenUsed="1"/>
+    <w:lsdException w:name="Table Simple 1" w:semiHidden="1" w:unhideWhenUsed="1"/>
+    <w:lsdException w:name="Table Simple 2" w:semiHidden="1" w:unhideWhenUsed="1"/>
+    <w:lsdException w:name="Table Simple 3" w:semiHidden="1" w:unhideWhenUsed="1"/>
+    <w:lsdException w:name="Table Classic 1" w:semiHidden="1" w:unhideWhenUsed="1"/>
+    <w:lsdException w:name="Table Classic 2" w:semiHidden="1" w:unhideWhenUsed="1"/>
+    <w:lsdException w:name="Table Classic 3" w:semiHidden="1" w:unhideWhenUsed="1"/>
+    <w:lsdException w:name="Table Classic 4" w:semiHidden="1" w:unhideWhenUsed="1"/>
+    <w:lsdException w:name="Table Colorful 1" w:semiHidden="1" w:unhideWhenUsed="1"/>
+    <w:lsdException w:name="Table Colorful 2" w:semiHidden="1" w:unhideWhenUsed="1"/>
+    <w:lsdException w:name="Table Colorful 3" w:semiHidden="1" w:unhideWhenUsed="1"/>
+    <w:lsdException w:name="Table Columns 1" w:semiHidden="1" w:unhideWhenUsed="1"/>
+    <w:lsdException w:name="Table Columns 2" w:semiHidden="1" w:unhideWhenUsed="1"/>
+    <w:lsdException w:name="Table Columns 3" w:semiHidden="1" w:unhideWhenUsed="1"/>
+    <w:lsdException w:name="Table Columns 4" w:semiHidden="1" w:unhideWhenUsed="1"/>
+    <w:lsdException w:name="Table Columns 5" w:semiHidden="1" w:unhideWhenUsed="1"/>
+    <w:lsdException w:name="Table Grid 1" w:semiHidden="1" w:unhideWhenUsed="1"/>
+    <w:lsdException w:name="Table Grid 2" w:semiHidden="1" w:unhideWhenUsed="1"/>
+    <w:lsdException w:name="Table Grid 3" w:semiHidden="1" w:unhideWhenUsed="1"/>
+    <w:lsdException w:name="Table Grid 4" w:semiHidden="1" w:unhideWhenUsed="1"/>
+    <w:lsdException w:name="Table Grid 5" w:semiHidden="1" w:unhideWhenUsed="1"/>
+    <w:lsdException w:name="Table Grid 6" w:semiHidden="1" w:unhideWhenUsed="1"/>
+    <w:lsdException w:name="Table Grid 7" w:semiHidden="1" w:unhideWhenUsed="1"/>
+    <w:lsdException w:name="Table Grid 8" w:semiHidden="1" w:unhideWhenUsed="1"/>
+    <w:lsdException w:name="Table List 1" w:semiHidden="1" w:unhideWhenUsed="1"/>
+    <w:lsdException w:name="Table List 2" w:semiHidden="1" w:unhideWhenUsed="1"/>
+    <w:lsdException w:name="Table List 3" w:semiHidden="1" w:unhideWhenUsed="1"/>
+    <w:lsdException w:name="Table List 4" w:semiHidden="1" w:unhideWhenUsed="1"/>
+    <w:lsdException w:name="Table List 5" w:semiHidden="1" w:unhideWhenUsed="1"/>
+    <w:lsdException w:name="Table List 6" w:semiHidden="1" w:unhideWhenUsed="1"/>
+    <w:lsdException w:name="Table List 7" w:semiHidden="1" w:unhideWhenUsed="1"/>
+    <w:lsdException w:name="Table List 8" w:semiHidden="1" w:unhideWhenUsed="1"/>
+    <w:lsdException w:name="Table 3D effects 1" w:semiHidden="1" w:unhideWhenUsed="1"/>
+    <w:lsdException w:name="Table 3D effects 2" w:semiHidden="1" w:unhideWhenUsed="1"/>
+    <w:lsdException w:name="Table 3D effects 3" w:semiHidden="1" w:unhideWhenUsed="1"/>
+    <w:lsdException w:name="Table Contemporary" w:semiHidden="1" w:unhideWhenUsed="1"/>
+    <w:lsdException w:name="Table Elegant" w:semiHidden="1" w:unhideWhenUsed="1"/>
+    <w:lsdException w:name="Table Professional" w:semiHidden="1" w:unhideWhenUsed="1"/>
+    <w:lsdException w:name="Table Subtle 1" w:semiHidden="1" w:unhideWhenUsed="1"/>
+    <w:lsdException w:name="Table Subtle 2" w:semiHidden="1" w:unhideWhenUsed="1"/>
+    <w:lsdException w:name="Table Web 1" w:semiHidden="1" w:unhideWhenUsed="1"/>
     <w:lsdException w:name="Placeholder Text" w:semiHidden="1" w:uiPriority="99"/>
     <w:lsdException w:name="No Spacing" w:uiPriority="1" w:qFormat="1"/>
     <w:lsdException w:name="Light Shading" w:uiPriority="60"/>
@@ -2293,263 +2299,115 @@
     <w:lsdException w:name="Book Title" w:uiPriority="33" w:qFormat="1"/>
     <w:lsdException w:name="Bibliography" w:semiHidden="1" w:uiPriority="37" w:unhideWhenUsed="1"/>
     <w:lsdException w:name="TOC Heading" w:semiHidden="1" w:uiPriority="39" w:unhideWhenUsed="1" w:qFormat="1"/>
-  </w:latentStyles>
-  <w:style w:type="paragraph" w:default="1" w:styleId="a">
-    <w:name w:val="Normal"/>
-    <w:qFormat/>
-    <w:rsid w:val="00963FC9"/>
-    <w:pPr>
-      <w:widowControl w:val="0"/>
-    </w:pPr>
-    <w:rPr>
-      <w:kern w:val="2"/>
-      <w:sz w:val="24"/>
-      <w:szCs w:val="24"/>
-    </w:rPr>
-  </w:style>
-  <w:style w:type="character" w:default="1" w:styleId="a0">
-    <w:name w:val="Default Paragraph Font"/>
-    <w:uiPriority w:val="1"/>
-    <w:semiHidden/>
-    <w:unhideWhenUsed/>
-  </w:style>
-  <w:style w:type="table" w:default="1" w:styleId="a1">
-    <w:name w:val="Normal Table"/>
-    <w:uiPriority w:val="99"/>
-    <w:semiHidden/>
-    <w:unhideWhenUsed/>
-    <w:tblPr>
-      <w:tblInd w:w="0" w:type="dxa"/>
-      <w:tblCellMar>
-        <w:top w:w="0" w:type="dxa"/>
-        <w:left w:w="108" w:type="dxa"/>
-        <w:bottom w:w="0" w:type="dxa"/>
-        <w:right w:w="108" w:type="dxa"/>
-      </w:tblCellMar>
-    </w:tblPr>
-  </w:style>
-  <w:style w:type="numbering" w:default="1" w:styleId="a2">
-    <w:name w:val="No List"/>
-    <w:uiPriority w:val="99"/>
-    <w:semiHidden/>
-    <w:unhideWhenUsed/>
-  </w:style>
-  <w:style w:type="paragraph" w:styleId="a3">
-    <w:name w:val="Balloon Text"/>
-    <w:basedOn w:val="a"/>
-    <w:link w:val="a4"/>
-    <w:rsid w:val="00C36C16"/>
-    <w:rPr>
-      <w:rFonts w:asciiTheme="majorHAnsi" w:eastAsiaTheme="majorEastAsia" w:hAnsiTheme="majorHAnsi" w:cstheme="majorBidi"/>
-      <w:sz w:val="18"/>
-      <w:szCs w:val="18"/>
-    </w:rPr>
-  </w:style>
-  <w:style w:type="character" w:customStyle="1" w:styleId="a4">
-    <w:name w:val="註解方塊文字 字元"/>
-    <w:basedOn w:val="a0"/>
-    <w:link w:val="a3"/>
-    <w:rsid w:val="00C36C16"/>
-    <w:rPr>
-      <w:rFonts w:asciiTheme="majorHAnsi" w:eastAsiaTheme="majorEastAsia" w:hAnsiTheme="majorHAnsi" w:cstheme="majorBidi"/>
-      <w:kern w:val="2"/>
-      <w:sz w:val="18"/>
-      <w:szCs w:val="18"/>
-    </w:rPr>
-  </w:style>
-  <w:style w:type="paragraph" w:styleId="a5">
-    <w:name w:val="header"/>
-    <w:basedOn w:val="a"/>
-    <w:link w:val="a6"/>
-    <w:rsid w:val="004B05C3"/>
-    <w:pPr>
-      <w:tabs>
-        <w:tab w:val="center" w:pos="4153"/>
-        <w:tab w:val="right" w:pos="8306"/>
-      </w:tabs>
-      <w:snapToGrid w:val="0"/>
-    </w:pPr>
-    <w:rPr>
-      <w:sz w:val="20"/>
-      <w:szCs w:val="20"/>
-    </w:rPr>
-  </w:style>
-  <w:style w:type="character" w:customStyle="1" w:styleId="a6">
-    <w:name w:val="頁首 字元"/>
-    <w:basedOn w:val="a0"/>
-    <w:link w:val="a5"/>
-    <w:rsid w:val="004B05C3"/>
-    <w:rPr>
-      <w:kern w:val="2"/>
-    </w:rPr>
-  </w:style>
-  <w:style w:type="paragraph" w:styleId="a7">
-    <w:name w:val="footer"/>
-    <w:basedOn w:val="a"/>
-    <w:link w:val="a8"/>
-    <w:rsid w:val="004B05C3"/>
-    <w:pPr>
-      <w:tabs>
-        <w:tab w:val="center" w:pos="4153"/>
-        <w:tab w:val="right" w:pos="8306"/>
-      </w:tabs>
-      <w:snapToGrid w:val="0"/>
-    </w:pPr>
-    <w:rPr>
-      <w:sz w:val="20"/>
-      <w:szCs w:val="20"/>
-    </w:rPr>
-  </w:style>
-  <w:style w:type="character" w:customStyle="1" w:styleId="a8">
-    <w:name w:val="頁尾 字元"/>
-    <w:basedOn w:val="a0"/>
-    <w:link w:val="a7"/>
-    <w:rsid w:val="004B05C3"/>
-    <w:rPr>
-      <w:kern w:val="2"/>
-    </w:rPr>
-  </w:style>
-</w:styles>
-</file>
-
-<file path=word/stylesWithEffects.xml><?xml version="1.0" encoding="utf-8"?>
-<w:styles xmlns:wpc="http://schemas.microsoft.com/office/word/2010/wordprocessingCanvas" xmlns:mc="http://schemas.openxmlformats.org/markup-compatibility/2006" xmlns:o="urn:schemas-microsoft-com:office:office" xmlns:r="http://schemas.openxmlformats.org/officeDocument/2006/relationships" xmlns:m="http://schemas.openxmlformats.org/officeDocument/2006/math" xmlns:v="urn:schemas-microsoft-com:vml" xmlns:wp14="http://schemas.microsoft.com/office/word/2010/wordprocessingDrawing" xmlns:wp="http://schemas.openxmlformats.org/drawingml/2006/wordprocessingDrawing" xmlns:w10="urn:schemas-microsoft-com:office:word" xmlns:w="http://schemas.openxmlformats.org/wordprocessingml/2006/main" xmlns:w14="http://schemas.microsoft.com/office/word/2010/wordml" xmlns:wpg="http://schemas.microsoft.com/office/word/2010/wordprocessingGroup" xmlns:wpi="http://schemas.microsoft.com/office/word/2010/wordprocessingInk" xmlns:wne="http://schemas.microsoft.com/office/word/2006/wordml" xmlns:wps="http://schemas.microsoft.com/office/word/2010/wordprocessingShape" mc:Ignorable="w14 wp14">
-  <w:docDefaults>
-    <w:rPrDefault>
-      <w:rPr>
-        <w:rFonts w:ascii="Times New Roman" w:eastAsia="新細明體" w:hAnsi="Times New Roman" w:cs="Times New Roman"/>
-        <w:lang w:val="en-US" w:eastAsia="zh-TW" w:bidi="ar-SA"/>
-      </w:rPr>
-    </w:rPrDefault>
-    <w:pPrDefault/>
-  </w:docDefaults>
-  <w:latentStyles w:defLockedState="0" w:defUIPriority="0" w:defSemiHidden="0" w:defUnhideWhenUsed="0" w:defQFormat="0" w:count="267">
-    <w:lsdException w:name="Normal" w:qFormat="1"/>
-    <w:lsdException w:name="heading 1" w:qFormat="1"/>
-    <w:lsdException w:name="heading 2" w:semiHidden="1" w:unhideWhenUsed="1" w:qFormat="1"/>
-    <w:lsdException w:name="heading 3" w:semiHidden="1" w:unhideWhenUsed="1" w:qFormat="1"/>
-    <w:lsdException w:name="heading 4" w:semiHidden="1" w:unhideWhenUsed="1" w:qFormat="1"/>
-    <w:lsdException w:name="heading 5" w:semiHidden="1" w:unhideWhenUsed="1" w:qFormat="1"/>
-    <w:lsdException w:name="heading 6" w:semiHidden="1" w:unhideWhenUsed="1" w:qFormat="1"/>
-    <w:lsdException w:name="heading 7" w:semiHidden="1" w:unhideWhenUsed="1" w:qFormat="1"/>
-    <w:lsdException w:name="heading 8" w:semiHidden="1" w:unhideWhenUsed="1" w:qFormat="1"/>
-    <w:lsdException w:name="heading 9" w:semiHidden="1" w:unhideWhenUsed="1" w:qFormat="1"/>
-    <w:lsdException w:name="caption" w:semiHidden="1" w:unhideWhenUsed="1" w:qFormat="1"/>
-    <w:lsdException w:name="Title" w:qFormat="1"/>
-    <w:lsdException w:name="Subtitle" w:qFormat="1"/>
-    <w:lsdException w:name="Strong" w:qFormat="1"/>
-    <w:lsdException w:name="Emphasis" w:qFormat="1"/>
-    <w:lsdException w:name="Placeholder Text" w:semiHidden="1" w:uiPriority="99"/>
-    <w:lsdException w:name="No Spacing" w:uiPriority="1" w:qFormat="1"/>
-    <w:lsdException w:name="Light Shading" w:uiPriority="60"/>
-    <w:lsdException w:name="Light List" w:uiPriority="61"/>
-    <w:lsdException w:name="Light Grid" w:uiPriority="62"/>
-    <w:lsdException w:name="Medium Shading 1" w:uiPriority="63"/>
-    <w:lsdException w:name="Medium Shading 2" w:uiPriority="64"/>
-    <w:lsdException w:name="Medium List 1" w:uiPriority="65"/>
-    <w:lsdException w:name="Medium List 2" w:uiPriority="66"/>
-    <w:lsdException w:name="Medium Grid 1" w:uiPriority="67"/>
-    <w:lsdException w:name="Medium Grid 2" w:uiPriority="68"/>
-    <w:lsdException w:name="Medium Grid 3" w:uiPriority="69"/>
-    <w:lsdException w:name="Dark List" w:uiPriority="70"/>
-    <w:lsdException w:name="Colorful Shading" w:uiPriority="71"/>
-    <w:lsdException w:name="Colorful List" w:uiPriority="72"/>
-    <w:lsdException w:name="Colorful Grid" w:uiPriority="73"/>
-    <w:lsdException w:name="Light Shading Accent 1" w:uiPriority="60"/>
-    <w:lsdException w:name="Light List Accent 1" w:uiPriority="61"/>
-    <w:lsdException w:name="Light Grid Accent 1" w:uiPriority="62"/>
-    <w:lsdException w:name="Medium Shading 1 Accent 1" w:uiPriority="63"/>
-    <w:lsdException w:name="Medium Shading 2 Accent 1" w:uiPriority="64"/>
-    <w:lsdException w:name="Medium List 1 Accent 1" w:uiPriority="65"/>
-    <w:lsdException w:name="Revision" w:semiHidden="1" w:uiPriority="99"/>
-    <w:lsdException w:name="List Paragraph" w:uiPriority="34" w:qFormat="1"/>
-    <w:lsdException w:name="Quote" w:uiPriority="29" w:qFormat="1"/>
-    <w:lsdException w:name="Intense Quote" w:uiPriority="30" w:qFormat="1"/>
-    <w:lsdException w:name="Medium List 2 Accent 1" w:uiPriority="66"/>
-    <w:lsdException w:name="Medium Grid 1 Accent 1" w:uiPriority="67"/>
-    <w:lsdException w:name="Medium Grid 2 Accent 1" w:uiPriority="68"/>
-    <w:lsdException w:name="Medium Grid 3 Accent 1" w:uiPriority="69"/>
-    <w:lsdException w:name="Dark List Accent 1" w:uiPriority="70"/>
-    <w:lsdException w:name="Colorful Shading Accent 1" w:uiPriority="71"/>
-    <w:lsdException w:name="Colorful List Accent 1" w:uiPriority="72"/>
-    <w:lsdException w:name="Colorful Grid Accent 1" w:uiPriority="73"/>
-    <w:lsdException w:name="Light Shading Accent 2" w:uiPriority="60"/>
-    <w:lsdException w:name="Light List Accent 2" w:uiPriority="61"/>
-    <w:lsdException w:name="Light Grid Accent 2" w:uiPriority="62"/>
-    <w:lsdException w:name="Medium Shading 1 Accent 2" w:uiPriority="63"/>
-    <w:lsdException w:name="Medium Shading 2 Accent 2" w:uiPriority="64"/>
-    <w:lsdException w:name="Medium List 1 Accent 2" w:uiPriority="65"/>
-    <w:lsdException w:name="Medium List 2 Accent 2" w:uiPriority="66"/>
-    <w:lsdException w:name="Medium Grid 1 Accent 2" w:uiPriority="67"/>
-    <w:lsdException w:name="Medium Grid 2 Accent 2" w:uiPriority="68"/>
-    <w:lsdException w:name="Medium Grid 3 Accent 2" w:uiPriority="69"/>
-    <w:lsdException w:name="Dark List Accent 2" w:uiPriority="70"/>
-    <w:lsdException w:name="Colorful Shading Accent 2" w:uiPriority="71"/>
-    <w:lsdException w:name="Colorful List Accent 2" w:uiPriority="72"/>
-    <w:lsdException w:name="Colorful Grid Accent 2" w:uiPriority="73"/>
-    <w:lsdException w:name="Light Shading Accent 3" w:uiPriority="60"/>
-    <w:lsdException w:name="Light List Accent 3" w:uiPriority="61"/>
-    <w:lsdException w:name="Light Grid Accent 3" w:uiPriority="62"/>
-    <w:lsdException w:name="Medium Shading 1 Accent 3" w:uiPriority="63"/>
-    <w:lsdException w:name="Medium Shading 2 Accent 3" w:uiPriority="64"/>
-    <w:lsdException w:name="Medium List 1 Accent 3" w:uiPriority="65"/>
-    <w:lsdException w:name="Medium List 2 Accent 3" w:uiPriority="66"/>
-    <w:lsdException w:name="Medium Grid 1 Accent 3" w:uiPriority="67"/>
-    <w:lsdException w:name="Medium Grid 2 Accent 3" w:uiPriority="68"/>
-    <w:lsdException w:name="Medium Grid 3 Accent 3" w:uiPriority="69"/>
-    <w:lsdException w:name="Dark List Accent 3" w:uiPriority="70"/>
-    <w:lsdException w:name="Colorful Shading Accent 3" w:uiPriority="71"/>
-    <w:lsdException w:name="Colorful List Accent 3" w:uiPriority="72"/>
-    <w:lsdException w:name="Colorful Grid Accent 3" w:uiPriority="73"/>
-    <w:lsdException w:name="Light Shading Accent 4" w:uiPriority="60"/>
-    <w:lsdException w:name="Light List Accent 4" w:uiPriority="61"/>
-    <w:lsdException w:name="Light Grid Accent 4" w:uiPriority="62"/>
-    <w:lsdException w:name="Medium Shading 1 Accent 4" w:uiPriority="63"/>
-    <w:lsdException w:name="Medium Shading 2 Accent 4" w:uiPriority="64"/>
-    <w:lsdException w:name="Medium List 1 Accent 4" w:uiPriority="65"/>
-    <w:lsdException w:name="Medium List 2 Accent 4" w:uiPriority="66"/>
-    <w:lsdException w:name="Medium Grid 1 Accent 4" w:uiPriority="67"/>
-    <w:lsdException w:name="Medium Grid 2 Accent 4" w:uiPriority="68"/>
-    <w:lsdException w:name="Medium Grid 3 Accent 4" w:uiPriority="69"/>
-    <w:lsdException w:name="Dark List Accent 4" w:uiPriority="70"/>
-    <w:lsdException w:name="Colorful Shading Accent 4" w:uiPriority="71"/>
-    <w:lsdException w:name="Colorful List Accent 4" w:uiPriority="72"/>
-    <w:lsdException w:name="Colorful Grid Accent 4" w:uiPriority="73"/>
-    <w:lsdException w:name="Light Shading Accent 5" w:uiPriority="60"/>
-    <w:lsdException w:name="Light List Accent 5" w:uiPriority="61"/>
-    <w:lsdException w:name="Light Grid Accent 5" w:uiPriority="62"/>
-    <w:lsdException w:name="Medium Shading 1 Accent 5" w:uiPriority="63"/>
-    <w:lsdException w:name="Medium Shading 2 Accent 5" w:uiPriority="64"/>
-    <w:lsdException w:name="Medium List 1 Accent 5" w:uiPriority="65"/>
-    <w:lsdException w:name="Medium List 2 Accent 5" w:uiPriority="66"/>
-    <w:lsdException w:name="Medium Grid 1 Accent 5" w:uiPriority="67"/>
-    <w:lsdException w:name="Medium Grid 2 Accent 5" w:uiPriority="68"/>
-    <w:lsdException w:name="Medium Grid 3 Accent 5" w:uiPriority="69"/>
-    <w:lsdException w:name="Dark List Accent 5" w:uiPriority="70"/>
-    <w:lsdException w:name="Colorful Shading Accent 5" w:uiPriority="71"/>
-    <w:lsdException w:name="Colorful List Accent 5" w:uiPriority="72"/>
-    <w:lsdException w:name="Colorful Grid Accent 5" w:uiPriority="73"/>
-    <w:lsdException w:name="Light Shading Accent 6" w:uiPriority="60"/>
-    <w:lsdException w:name="Light List Accent 6" w:uiPriority="61"/>
-    <w:lsdException w:name="Light Grid Accent 6" w:uiPriority="62"/>
-    <w:lsdException w:name="Medium Shading 1 Accent 6" w:uiPriority="63"/>
-    <w:lsdException w:name="Medium Shading 2 Accent 6" w:uiPriority="64"/>
-    <w:lsdException w:name="Medium List 1 Accent 6" w:uiPriority="65"/>
-    <w:lsdException w:name="Medium List 2 Accent 6" w:uiPriority="66"/>
-    <w:lsdException w:name="Medium Grid 1 Accent 6" w:uiPriority="67"/>
-    <w:lsdException w:name="Medium Grid 2 Accent 6" w:uiPriority="68"/>
-    <w:lsdException w:name="Medium Grid 3 Accent 6" w:uiPriority="69"/>
-    <w:lsdException w:name="Dark List Accent 6" w:uiPriority="70"/>
-    <w:lsdException w:name="Colorful Shading Accent 6" w:uiPriority="71"/>
-    <w:lsdException w:name="Colorful List Accent 6" w:uiPriority="72"/>
-    <w:lsdException w:name="Colorful Grid Accent 6" w:uiPriority="73"/>
-    <w:lsdException w:name="Subtle Emphasis" w:uiPriority="19" w:qFormat="1"/>
-    <w:lsdException w:name="Intense Emphasis" w:uiPriority="21" w:qFormat="1"/>
-    <w:lsdException w:name="Subtle Reference" w:uiPriority="31" w:qFormat="1"/>
-    <w:lsdException w:name="Intense Reference" w:uiPriority="32" w:qFormat="1"/>
-    <w:lsdException w:name="Book Title" w:uiPriority="33" w:qFormat="1"/>
-    <w:lsdException w:name="Bibliography" w:semiHidden="1" w:uiPriority="37" w:unhideWhenUsed="1"/>
-    <w:lsdException w:name="TOC Heading" w:semiHidden="1" w:uiPriority="39" w:unhideWhenUsed="1" w:qFormat="1"/>
+    <w:lsdException w:name="Plain Table 1" w:uiPriority="41"/>
+    <w:lsdException w:name="Plain Table 2" w:uiPriority="42"/>
+    <w:lsdException w:name="Plain Table 3" w:uiPriority="43"/>
+    <w:lsdException w:name="Plain Table 4" w:uiPriority="44"/>
+    <w:lsdException w:name="Plain Table 5" w:uiPriority="45"/>
+    <w:lsdException w:name="Grid Table Light" w:uiPriority="40"/>
+    <w:lsdException w:name="Grid Table 1 Light" w:uiPriority="46"/>
+    <w:lsdException w:name="Grid Table 2" w:uiPriority="47"/>
+    <w:lsdException w:name="Grid Table 3" w:uiPriority="48"/>
+    <w:lsdException w:name="Grid Table 4" w:uiPriority="49"/>
+    <w:lsdException w:name="Grid Table 5 Dark" w:uiPriority="50"/>
+    <w:lsdException w:name="Grid Table 6 Colorful" w:uiPriority="51"/>
+    <w:lsdException w:name="Grid Table 7 Colorful" w:uiPriority="52"/>
+    <w:lsdException w:name="Grid Table 1 Light Accent 1" w:uiPriority="46"/>
+    <w:lsdException w:name="Grid Table 2 Accent 1" w:uiPriority="47"/>
+    <w:lsdException w:name="Grid Table 3 Accent 1" w:uiPriority="48"/>
+    <w:lsdException w:name="Grid Table 4 Accent 1" w:uiPriority="49"/>
+    <w:lsdException w:name="Grid Table 5 Dark Accent 1" w:uiPriority="50"/>
+    <w:lsdException w:name="Grid Table 6 Colorful Accent 1" w:uiPriority="51"/>
+    <w:lsdException w:name="Grid Table 7 Colorful Accent 1" w:uiPriority="52"/>
+    <w:lsdException w:name="Grid Table 1 Light Accent 2" w:uiPriority="46"/>
+    <w:lsdException w:name="Grid Table 2 Accent 2" w:uiPriority="47"/>
+    <w:lsdException w:name="Grid Table 3 Accent 2" w:uiPriority="48"/>
+    <w:lsdException w:name="Grid Table 4 Accent 2" w:uiPriority="49"/>
+    <w:lsdException w:name="Grid Table 5 Dark Accent 2" w:uiPriority="50"/>
+    <w:lsdException w:name="Grid Table 6 Colorful Accent 2" w:uiPriority="51"/>
+    <w:lsdException w:name="Grid Table 7 Colorful Accent 2" w:uiPriority="52"/>
+    <w:lsdException w:name="Grid Table 1 Light Accent 3" w:uiPriority="46"/>
+    <w:lsdException w:name="Grid Table 2 Accent 3" w:uiPriority="47"/>
+    <w:lsdException w:name="Grid Table 3 Accent 3" w:uiPriority="48"/>
+    <w:lsdException w:name="Grid Table 4 Accent 3" w:uiPriority="49"/>
+    <w:lsdException w:name="Grid Table 5 Dark Accent 3" w:uiPriority="50"/>
+    <w:lsdException w:name="Grid Table 6 Colorful Accent 3" w:uiPriority="51"/>
+    <w:lsdException w:name="Grid Table 7 Colorful Accent 3" w:uiPriority="52"/>
+    <w:lsdException w:name="Grid Table 1 Light Accent 4" w:uiPriority="46"/>
+    <w:lsdException w:name="Grid Table 2 Accent 4" w:uiPriority="47"/>
+    <w:lsdException w:name="Grid Table 3 Accent 4" w:uiPriority="48"/>
+    <w:lsdException w:name="Grid Table 4 Accent 4" w:uiPriority="49"/>
+    <w:lsdException w:name="Grid Table 5 Dark Accent 4" w:uiPriority="50"/>
+    <w:lsdException w:name="Grid Table 6 Colorful Accent 4" w:uiPriority="51"/>
+    <w:lsdException w:name="Grid Table 7 Colorful Accent 4" w:uiPriority="52"/>
+    <w:lsdException w:name="Grid Table 1 Light Accent 5" w:uiPriority="46"/>
+    <w:lsdException w:name="Grid Table 2 Accent 5" w:uiPriority="47"/>
+    <w:lsdException w:name="Grid Table 3 Accent 5" w:uiPriority="48"/>
+    <w:lsdException w:name="Grid Table 4 Accent 5" w:uiPriority="49"/>
+    <w:lsdException w:name="Grid Table 5 Dark Accent 5" w:uiPriority="50"/>
+    <w:lsdException w:name="Grid Table 6 Colorful Accent 5" w:uiPriority="51"/>
+    <w:lsdException w:name="Grid Table 7 Colorful Accent 5" w:uiPriority="52"/>
+    <w:lsdException w:name="Grid Table 1 Light Accent 6" w:uiPriority="46"/>
+    <w:lsdException w:name="Grid Table 2 Accent 6" w:uiPriority="47"/>
+    <w:lsdException w:name="Grid Table 3 Accent 6" w:uiPriority="48"/>
+    <w:lsdException w:name="Grid Table 4 Accent 6" w:uiPriority="49"/>
+    <w:lsdException w:name="Grid Table 5 Dark Accent 6" w:uiPriority="50"/>
+    <w:lsdException w:name="Grid Table 6 Colorful Accent 6" w:uiPriority="51"/>
+    <w:lsdException w:name="Grid Table 7 Colorful Accent 6" w:uiPriority="52"/>
+    <w:lsdException w:name="List Table 1 Light" w:uiPriority="46"/>
+    <w:lsdException w:name="List Table 2" w:uiPriority="47"/>
+    <w:lsdException w:name="List Table 3" w:uiPriority="48"/>
+    <w:lsdException w:name="List Table 4" w:uiPriority="49"/>
+    <w:lsdException w:name="List Table 5 Dark" w:uiPriority="50"/>
+    <w:lsdException w:name="List Table 6 Colorful" w:uiPriority="51"/>
+    <w:lsdException w:name="List Table 7 Colorful" w:uiPriority="52"/>
+    <w:lsdException w:name="List Table 1 Light Accent 1" w:uiPriority="46"/>
+    <w:lsdException w:name="List Table 2 Accent 1" w:uiPriority="47"/>
+    <w:lsdException w:name="List Table 3 Accent 1" w:uiPriority="48"/>
+    <w:lsdException w:name="List Table 4 Accent 1" w:uiPriority="49"/>
+    <w:lsdException w:name="List Table 5 Dark Accent 1" w:uiPriority="50"/>
+    <w:lsdException w:name="List Table 6 Colorful Accent 1" w:uiPriority="51"/>
+    <w:lsdException w:name="List Table 7 Colorful Accent 1" w:uiPriority="52"/>
+    <w:lsdException w:name="List Table 1 Light Accent 2" w:uiPriority="46"/>
+    <w:lsdException w:name="List Table 2 Accent 2" w:uiPriority="47"/>
+    <w:lsdException w:name="List Table 3 Accent 2" w:uiPriority="48"/>
+    <w:lsdException w:name="List Table 4 Accent 2" w:uiPriority="49"/>
+    <w:lsdException w:name="List Table 5 Dark Accent 2" w:uiPriority="50"/>
+    <w:lsdException w:name="List Table 6 Colorful Accent 2" w:uiPriority="51"/>
+    <w:lsdException w:name="List Table 7 Colorful Accent 2" w:uiPriority="52"/>
+    <w:lsdException w:name="List Table 1 Light Accent 3" w:uiPriority="46"/>
+    <w:lsdException w:name="List Table 2 Accent 3" w:uiPriority="47"/>
+    <w:lsdException w:name="List Table 3 Accent 3" w:uiPriority="48"/>
+    <w:lsdException w:name="List Table 4 Accent 3" w:uiPriority="49"/>
+    <w:lsdException w:name="List Table 5 Dark Accent 3" w:uiPriority="50"/>
+    <w:lsdException w:name="List Table 6 Colorful Accent 3" w:uiPriority="51"/>
+    <w:lsdException w:name="List Table 7 Colorful Accent 3" w:uiPriority="52"/>
+    <w:lsdException w:name="List Table 1 Light Accent 4" w:uiPriority="46"/>
+    <w:lsdException w:name="List Table 2 Accent 4" w:uiPriority="47"/>
+    <w:lsdException w:name="List Table 3 Accent 4" w:uiPriority="48"/>
+    <w:lsdException w:name="List Table 4 Accent 4" w:uiPriority="49"/>
+    <w:lsdException w:name="List Table 5 Dark Accent 4" w:uiPriority="50"/>
+    <w:lsdException w:name="List Table 6 Colorful Accent 4" w:uiPriority="51"/>
+    <w:lsdException w:name="List Table 7 Colorful Accent 4" w:uiPriority="52"/>
+    <w:lsdException w:name="List Table 1 Light Accent 5" w:uiPriority="46"/>
+    <w:lsdException w:name="List Table 2 Accent 5" w:uiPriority="47"/>
+    <w:lsdException w:name="List Table 3 Accent 5" w:uiPriority="48"/>
+    <w:lsdException w:name="List Table 4 Accent 5" w:uiPriority="49"/>
+    <w:lsdException w:name="List Table 5 Dark Accent 5" w:uiPriority="50"/>
+    <w:lsdException w:name="List Table 6 Colorful Accent 5" w:uiPriority="51"/>
+    <w:lsdException w:name="List Table 7 Colorful Accent 5" w:uiPriority="52"/>
+    <w:lsdException w:name="List Table 1 Light Accent 6" w:uiPriority="46"/>
+    <w:lsdException w:name="List Table 2 Accent 6" w:uiPriority="47"/>
+    <w:lsdException w:name="List Table 3 Accent 6" w:uiPriority="48"/>
+    <w:lsdException w:name="List Table 4 Accent 6" w:uiPriority="49"/>
+    <w:lsdException w:name="List Table 5 Dark Accent 6" w:uiPriority="50"/>
+    <w:lsdException w:name="List Table 6 Colorful Accent 6" w:uiPriority="51"/>
+    <w:lsdException w:name="List Table 7 Colorful Accent 6" w:uiPriority="52"/>
+    <w:lsdException w:name="Mention" w:semiHidden="1" w:uiPriority="99" w:unhideWhenUsed="1"/>
+    <w:lsdException w:name="Smart Hyperlink" w:semiHidden="1" w:uiPriority="99" w:unhideWhenUsed="1"/>
+    <w:lsdException w:name="Hashtag" w:semiHidden="1" w:uiPriority="99" w:unhideWhenUsed="1"/>
+    <w:lsdException w:name="Unresolved Mention" w:semiHidden="1" w:uiPriority="99" w:unhideWhenUsed="1"/>
+    <w:lsdException w:name="Smart Link" w:semiHidden="1" w:uiPriority="99" w:unhideWhenUsed="1"/>
   </w:latentStyles>
   <w:style w:type="paragraph" w:default="1" w:styleId="a">
     <w:name w:val="Normal"/>

</xml_diff>